<commit_message>
Words Finished for 1, 2, 4, 5
</commit_message>
<xml_diff>
--- a/tests/coutMartinConcertSport/coutMartinConcertSport.docx
+++ b/tests/coutMartinConcertSport/coutMartinConcertSport.docx
@@ -3,9 +3,21 @@
 <w:document xmlns:wpc="http://schemas.microsoft.com/office/word/2010/wordprocessingCanvas" xmlns:mc="http://schemas.openxmlformats.org/markup-compatibility/2006" xmlns:o="urn:schemas-microsoft-com:office:office" xmlns:r="http://schemas.openxmlformats.org/officeDocument/2006/relationships" xmlns:m="http://schemas.openxmlformats.org/officeDocument/2006/math" xmlns:v="urn:schemas-microsoft-com:vml" xmlns:wp14="http://schemas.microsoft.com/office/word/2010/wordprocessingDrawing" xmlns:wp="http://schemas.openxmlformats.org/drawingml/2006/wordprocessingDrawing" xmlns:w10="urn:schemas-microsoft-com:office:word" xmlns:w="http://schemas.openxmlformats.org/wordprocessingml/2006/main" xmlns:w14="http://schemas.microsoft.com/office/word/2010/wordml" xmlns:w15="http://schemas.microsoft.com/office/word/2012/wordml" xmlns:wpg="http://schemas.microsoft.com/office/word/2010/wordprocessingGroup" xmlns:wpi="http://schemas.microsoft.com/office/word/2010/wordprocessingInk" xmlns:wne="http://schemas.microsoft.com/office/word/2006/wordml" xmlns:wps="http://schemas.microsoft.com/office/word/2010/wordprocessingShape" mc:Ignorable="w14 w15 wp14">
   <w:body>
     <w:p>
+      <w:pPr>
+        <w:rPr>
+          <w:b/>
+          <w:color w:val="FF0000"/>
+        </w:rPr>
+      </w:pPr>
       <w:r>
+        <w:rPr>
+          <w:b/>
+          <w:color w:val="FF0000"/>
+        </w:rPr>
         <w:t>Q5 / Pour chacun des événements de type « concert » ou « sport », quel est le coût pour Jean MARTIN ?</w:t>
       </w:r>
+      <w:bookmarkStart w:id="0" w:name="_GoBack"/>
+      <w:bookmarkEnd w:id="0"/>
     </w:p>
     <w:p>
       <w:r>
@@ -53,20 +65,21 @@
     <w:tbl>
       <w:tblPr>
         <w:tblStyle w:val="Grilledutableau"/>
-        <w:tblW w:w="9297" w:type="dxa"/>
+        <w:tblW w:w="9062" w:type="dxa"/>
         <w:tblLook w:val="04A0" w:firstRow="1" w:lastRow="0" w:firstColumn="1" w:lastColumn="0" w:noHBand="0" w:noVBand="1"/>
       </w:tblPr>
       <w:tblGrid>
-        <w:gridCol w:w="1842"/>
-        <w:gridCol w:w="1842"/>
-        <w:gridCol w:w="1896"/>
-        <w:gridCol w:w="1890"/>
-        <w:gridCol w:w="1827"/>
+        <w:gridCol w:w="1453"/>
+        <w:gridCol w:w="1574"/>
+        <w:gridCol w:w="1661"/>
+        <w:gridCol w:w="1594"/>
+        <w:gridCol w:w="1390"/>
+        <w:gridCol w:w="1390"/>
       </w:tblGrid>
       <w:tr>
         <w:tc>
           <w:tcPr>
-            <w:tcW w:w="1842" w:type="dxa"/>
+            <w:tcW w:w="1453" w:type="dxa"/>
           </w:tcPr>
           <w:p>
             <w:r>
@@ -76,7 +89,7 @@
         </w:tc>
         <w:tc>
           <w:tcPr>
-            <w:tcW w:w="1842" w:type="dxa"/>
+            <w:tcW w:w="1574" w:type="dxa"/>
           </w:tcPr>
           <w:p>
             <w:proofErr w:type="spellStart"/>
@@ -88,7 +101,7 @@
         </w:tc>
         <w:tc>
           <w:tcPr>
-            <w:tcW w:w="1896" w:type="dxa"/>
+            <w:tcW w:w="1661" w:type="dxa"/>
           </w:tcPr>
           <w:p>
             <w:proofErr w:type="spellStart"/>
@@ -100,7 +113,19 @@
         </w:tc>
         <w:tc>
           <w:tcPr>
-            <w:tcW w:w="1890" w:type="dxa"/>
+            <w:tcW w:w="1594" w:type="dxa"/>
+          </w:tcPr>
+          <w:p>
+            <w:proofErr w:type="spellStart"/>
+            <w:r>
+              <w:t>typeevt</w:t>
+            </w:r>
+            <w:proofErr w:type="spellEnd"/>
+          </w:p>
+        </w:tc>
+        <w:tc>
+          <w:tcPr>
+            <w:tcW w:w="1390" w:type="dxa"/>
           </w:tcPr>
           <w:p>
             <w:proofErr w:type="spellStart"/>
@@ -112,14 +137,190 @@
         </w:tc>
         <w:tc>
           <w:tcPr>
-            <w:tcW w:w="1827" w:type="dxa"/>
-          </w:tcPr>
-          <w:p>
-            <w:proofErr w:type="spellStart"/>
-            <w:r>
-              <w:t>dateevt</w:t>
-            </w:r>
-            <w:proofErr w:type="spellEnd"/>
+            <w:tcW w:w="1390" w:type="dxa"/>
+          </w:tcPr>
+          <w:p>
+            <w:r>
+              <w:t>Prix pour Mr. Martin</w:t>
+            </w:r>
+          </w:p>
+        </w:tc>
+      </w:tr>
+      <w:tr>
+        <w:tc>
+          <w:tcPr>
+            <w:tcW w:w="1453" w:type="dxa"/>
+          </w:tcPr>
+          <w:p/>
+        </w:tc>
+        <w:tc>
+          <w:tcPr>
+            <w:tcW w:w="1574" w:type="dxa"/>
+          </w:tcPr>
+          <w:p>
+            <w:r>
+              <w:t>MARTIN</w:t>
+            </w:r>
+          </w:p>
+        </w:tc>
+        <w:tc>
+          <w:tcPr>
+            <w:tcW w:w="1661" w:type="dxa"/>
+          </w:tcPr>
+          <w:p>
+            <w:r>
+              <w:t>Jean</w:t>
+            </w:r>
+          </w:p>
+        </w:tc>
+        <w:tc>
+          <w:tcPr>
+            <w:tcW w:w="1594" w:type="dxa"/>
+          </w:tcPr>
+          <w:p>
+            <w:r>
+              <w:t>Sport</w:t>
+            </w:r>
+          </w:p>
+        </w:tc>
+        <w:tc>
+          <w:tcPr>
+            <w:tcW w:w="1390" w:type="dxa"/>
+          </w:tcPr>
+          <w:p>
+            <w:r>
+              <w:t>Les Joyaux</w:t>
+            </w:r>
+          </w:p>
+        </w:tc>
+        <w:tc>
+          <w:tcPr>
+            <w:tcW w:w="1390" w:type="dxa"/>
+          </w:tcPr>
+          <w:p>
+            <w:r>
+              <w:t>150</w:t>
+            </w:r>
+          </w:p>
+        </w:tc>
+      </w:tr>
+      <w:tr>
+        <w:tc>
+          <w:tcPr>
+            <w:tcW w:w="1453" w:type="dxa"/>
+          </w:tcPr>
+          <w:p/>
+        </w:tc>
+        <w:tc>
+          <w:tcPr>
+            <w:tcW w:w="1574" w:type="dxa"/>
+          </w:tcPr>
+          <w:p>
+            <w:r>
+              <w:t>MARTIN</w:t>
+            </w:r>
+          </w:p>
+        </w:tc>
+        <w:tc>
+          <w:tcPr>
+            <w:tcW w:w="1661" w:type="dxa"/>
+          </w:tcPr>
+          <w:p>
+            <w:r>
+              <w:t>Jean</w:t>
+            </w:r>
+          </w:p>
+        </w:tc>
+        <w:tc>
+          <w:tcPr>
+            <w:tcW w:w="1594" w:type="dxa"/>
+          </w:tcPr>
+          <w:p>
+            <w:r>
+              <w:t>Concert</w:t>
+            </w:r>
+          </w:p>
+        </w:tc>
+        <w:tc>
+          <w:tcPr>
+            <w:tcW w:w="1390" w:type="dxa"/>
+          </w:tcPr>
+          <w:p>
+            <w:proofErr w:type="spellStart"/>
+            <w:r>
+              <w:t>Clipto</w:t>
+            </w:r>
+            <w:proofErr w:type="spellEnd"/>
+          </w:p>
+        </w:tc>
+        <w:tc>
+          <w:tcPr>
+            <w:tcW w:w="1390" w:type="dxa"/>
+          </w:tcPr>
+          <w:p>
+            <w:r>
+              <w:t>100</w:t>
+            </w:r>
+          </w:p>
+        </w:tc>
+      </w:tr>
+      <w:tr>
+        <w:tc>
+          <w:tcPr>
+            <w:tcW w:w="1453" w:type="dxa"/>
+          </w:tcPr>
+          <w:p/>
+        </w:tc>
+        <w:tc>
+          <w:tcPr>
+            <w:tcW w:w="1574" w:type="dxa"/>
+          </w:tcPr>
+          <w:p>
+            <w:r>
+              <w:t>MARTIN</w:t>
+            </w:r>
+          </w:p>
+        </w:tc>
+        <w:tc>
+          <w:tcPr>
+            <w:tcW w:w="1661" w:type="dxa"/>
+          </w:tcPr>
+          <w:p>
+            <w:r>
+              <w:t>Jean</w:t>
+            </w:r>
+          </w:p>
+        </w:tc>
+        <w:tc>
+          <w:tcPr>
+            <w:tcW w:w="1594" w:type="dxa"/>
+          </w:tcPr>
+          <w:p>
+            <w:r>
+              <w:t>Concert</w:t>
+            </w:r>
+          </w:p>
+        </w:tc>
+        <w:tc>
+          <w:tcPr>
+            <w:tcW w:w="1390" w:type="dxa"/>
+          </w:tcPr>
+          <w:p>
+            <w:proofErr w:type="spellStart"/>
+            <w:r>
+              <w:t>Barbatruc</w:t>
+            </w:r>
+            <w:proofErr w:type="spellEnd"/>
+          </w:p>
+        </w:tc>
+        <w:tc>
+          <w:tcPr>
+            <w:tcW w:w="1390" w:type="dxa"/>
+          </w:tcPr>
+          <w:p>
+            <w:r>
+              <w:t>90</w:t>
+            </w:r>
           </w:p>
         </w:tc>
       </w:tr>
@@ -226,6 +427,110 @@
           </w:p>
         </w:tc>
       </w:tr>
+      <w:tr>
+        <w:tc>
+          <w:tcPr>
+            <w:tcW w:w="1943" w:type="dxa"/>
+          </w:tcPr>
+          <w:p>
+            <w:r>
+              <w:t>1, 2, 3</w:t>
+            </w:r>
+          </w:p>
+        </w:tc>
+        <w:tc>
+          <w:tcPr>
+            <w:tcW w:w="1943" w:type="dxa"/>
+          </w:tcPr>
+          <w:p>
+            <w:r>
+              <w:t>Valide</w:t>
+            </w:r>
+          </w:p>
+        </w:tc>
+        <w:tc>
+          <w:tcPr>
+            <w:tcW w:w="1745" w:type="dxa"/>
+          </w:tcPr>
+          <w:p>
+            <w:r>
+              <w:t>1</w:t>
+            </w:r>
+          </w:p>
+        </w:tc>
+        <w:tc>
+          <w:tcPr>
+            <w:tcW w:w="1860" w:type="dxa"/>
+          </w:tcPr>
+          <w:p>
+            <w:r>
+              <w:t>MARTIN</w:t>
+            </w:r>
+          </w:p>
+        </w:tc>
+        <w:tc>
+          <w:tcPr>
+            <w:tcW w:w="1897" w:type="dxa"/>
+          </w:tcPr>
+          <w:p>
+            <w:r>
+              <w:t>Jean</w:t>
+            </w:r>
+          </w:p>
+        </w:tc>
+      </w:tr>
+      <w:tr>
+        <w:tc>
+          <w:tcPr>
+            <w:tcW w:w="1943" w:type="dxa"/>
+          </w:tcPr>
+          <w:p>
+            <w:r>
+              <w:t>4</w:t>
+            </w:r>
+          </w:p>
+        </w:tc>
+        <w:tc>
+          <w:tcPr>
+            <w:tcW w:w="1943" w:type="dxa"/>
+          </w:tcPr>
+          <w:p>
+            <w:r>
+              <w:t>Invalide</w:t>
+            </w:r>
+          </w:p>
+        </w:tc>
+        <w:tc>
+          <w:tcPr>
+            <w:tcW w:w="1745" w:type="dxa"/>
+          </w:tcPr>
+          <w:p>
+            <w:r>
+              <w:t>2</w:t>
+            </w:r>
+          </w:p>
+        </w:tc>
+        <w:tc>
+          <w:tcPr>
+            <w:tcW w:w="1860" w:type="dxa"/>
+          </w:tcPr>
+          <w:p>
+            <w:r>
+              <w:t>DUPONT</w:t>
+            </w:r>
+          </w:p>
+        </w:tc>
+        <w:tc>
+          <w:tcPr>
+            <w:tcW w:w="1897" w:type="dxa"/>
+          </w:tcPr>
+          <w:p>
+            <w:r>
+              <w:t>Paul</w:t>
+            </w:r>
+          </w:p>
+        </w:tc>
+      </w:tr>
     </w:tbl>
     <w:p/>
     <w:p>
@@ -309,6 +614,266 @@
               <w:t>Typetarif</w:t>
             </w:r>
             <w:proofErr w:type="spellEnd"/>
+          </w:p>
+        </w:tc>
+      </w:tr>
+      <w:tr>
+        <w:tc>
+          <w:tcPr>
+            <w:tcW w:w="1926" w:type="dxa"/>
+          </w:tcPr>
+          <w:p>
+            <w:r>
+              <w:t>1, 4</w:t>
+            </w:r>
+          </w:p>
+        </w:tc>
+        <w:tc>
+          <w:tcPr>
+            <w:tcW w:w="1926" w:type="dxa"/>
+          </w:tcPr>
+          <w:p>
+            <w:r>
+              <w:t>Valide / invalide</w:t>
+            </w:r>
+          </w:p>
+        </w:tc>
+        <w:tc>
+          <w:tcPr>
+            <w:tcW w:w="1818" w:type="dxa"/>
+          </w:tcPr>
+          <w:p>
+            <w:r>
+              <w:t>1</w:t>
+            </w:r>
+          </w:p>
+        </w:tc>
+        <w:tc>
+          <w:tcPr>
+            <w:tcW w:w="1760" w:type="dxa"/>
+          </w:tcPr>
+          <w:p>
+            <w:r>
+              <w:t>100</w:t>
+            </w:r>
+          </w:p>
+        </w:tc>
+        <w:tc>
+          <w:tcPr>
+            <w:tcW w:w="1898" w:type="dxa"/>
+          </w:tcPr>
+          <w:p>
+            <w:r>
+              <w:t>Plein</w:t>
+            </w:r>
+          </w:p>
+        </w:tc>
+      </w:tr>
+      <w:tr>
+        <w:tc>
+          <w:tcPr>
+            <w:tcW w:w="1926" w:type="dxa"/>
+          </w:tcPr>
+          <w:p>
+            <w:r>
+              <w:t>1</w:t>
+            </w:r>
+          </w:p>
+        </w:tc>
+        <w:tc>
+          <w:tcPr>
+            <w:tcW w:w="1926" w:type="dxa"/>
+          </w:tcPr>
+          <w:p>
+            <w:r>
+              <w:t>Valide</w:t>
+            </w:r>
+          </w:p>
+        </w:tc>
+        <w:tc>
+          <w:tcPr>
+            <w:tcW w:w="1818" w:type="dxa"/>
+          </w:tcPr>
+          <w:p>
+            <w:r>
+              <w:t>2</w:t>
+            </w:r>
+          </w:p>
+        </w:tc>
+        <w:tc>
+          <w:tcPr>
+            <w:tcW w:w="1760" w:type="dxa"/>
+          </w:tcPr>
+          <w:p>
+            <w:r>
+              <w:t>50</w:t>
+            </w:r>
+          </w:p>
+        </w:tc>
+        <w:tc>
+          <w:tcPr>
+            <w:tcW w:w="1898" w:type="dxa"/>
+          </w:tcPr>
+          <w:p>
+            <w:r>
+              <w:t>Enfant</w:t>
+            </w:r>
+          </w:p>
+        </w:tc>
+      </w:tr>
+      <w:tr>
+        <w:tc>
+          <w:tcPr>
+            <w:tcW w:w="1926" w:type="dxa"/>
+          </w:tcPr>
+          <w:p>
+            <w:r>
+              <w:t>2</w:t>
+            </w:r>
+          </w:p>
+        </w:tc>
+        <w:tc>
+          <w:tcPr>
+            <w:tcW w:w="1926" w:type="dxa"/>
+          </w:tcPr>
+          <w:p>
+            <w:r>
+              <w:t>Valide</w:t>
+            </w:r>
+          </w:p>
+        </w:tc>
+        <w:tc>
+          <w:tcPr>
+            <w:tcW w:w="1818" w:type="dxa"/>
+          </w:tcPr>
+          <w:p>
+            <w:r>
+              <w:t>3</w:t>
+            </w:r>
+          </w:p>
+        </w:tc>
+        <w:tc>
+          <w:tcPr>
+            <w:tcW w:w="1760" w:type="dxa"/>
+          </w:tcPr>
+          <w:p>
+            <w:r>
+              <w:t>85</w:t>
+            </w:r>
+          </w:p>
+        </w:tc>
+        <w:tc>
+          <w:tcPr>
+            <w:tcW w:w="1898" w:type="dxa"/>
+          </w:tcPr>
+          <w:p>
+            <w:r>
+              <w:t>Plein</w:t>
+            </w:r>
+          </w:p>
+        </w:tc>
+      </w:tr>
+      <w:tr>
+        <w:tc>
+          <w:tcPr>
+            <w:tcW w:w="1926" w:type="dxa"/>
+          </w:tcPr>
+          <w:p>
+            <w:r>
+              <w:t>3</w:t>
+            </w:r>
+          </w:p>
+        </w:tc>
+        <w:tc>
+          <w:tcPr>
+            <w:tcW w:w="1926" w:type="dxa"/>
+          </w:tcPr>
+          <w:p>
+            <w:r>
+              <w:t>valide</w:t>
+            </w:r>
+          </w:p>
+        </w:tc>
+        <w:tc>
+          <w:tcPr>
+            <w:tcW w:w="1818" w:type="dxa"/>
+          </w:tcPr>
+          <w:p>
+            <w:r>
+              <w:t>4</w:t>
+            </w:r>
+          </w:p>
+        </w:tc>
+        <w:tc>
+          <w:tcPr>
+            <w:tcW w:w="1760" w:type="dxa"/>
+          </w:tcPr>
+          <w:p>
+            <w:r>
+              <w:t>65</w:t>
+            </w:r>
+          </w:p>
+        </w:tc>
+        <w:tc>
+          <w:tcPr>
+            <w:tcW w:w="1898" w:type="dxa"/>
+          </w:tcPr>
+          <w:p>
+            <w:r>
+              <w:t>Plein</w:t>
+            </w:r>
+          </w:p>
+        </w:tc>
+      </w:tr>
+      <w:tr>
+        <w:tc>
+          <w:tcPr>
+            <w:tcW w:w="1926" w:type="dxa"/>
+          </w:tcPr>
+          <w:p>
+            <w:r>
+              <w:t>3</w:t>
+            </w:r>
+          </w:p>
+        </w:tc>
+        <w:tc>
+          <w:tcPr>
+            <w:tcW w:w="1926" w:type="dxa"/>
+          </w:tcPr>
+          <w:p>
+            <w:r>
+              <w:t>valide</w:t>
+            </w:r>
+          </w:p>
+        </w:tc>
+        <w:tc>
+          <w:tcPr>
+            <w:tcW w:w="1818" w:type="dxa"/>
+          </w:tcPr>
+          <w:p>
+            <w:r>
+              <w:t>5</w:t>
+            </w:r>
+          </w:p>
+        </w:tc>
+        <w:tc>
+          <w:tcPr>
+            <w:tcW w:w="1760" w:type="dxa"/>
+          </w:tcPr>
+          <w:p>
+            <w:r>
+              <w:t>25</w:t>
+            </w:r>
+          </w:p>
+        </w:tc>
+        <w:tc>
+          <w:tcPr>
+            <w:tcW w:w="1898" w:type="dxa"/>
+          </w:tcPr>
+          <w:p>
+            <w:r>
+              <w:t>enfant</w:t>
+            </w:r>
           </w:p>
         </w:tc>
       </w:tr>
@@ -413,6 +978,260 @@
           </w:p>
         </w:tc>
       </w:tr>
+      <w:tr>
+        <w:tc>
+          <w:tcPr>
+            <w:tcW w:w="1593" w:type="dxa"/>
+          </w:tcPr>
+          <w:p>
+            <w:r>
+              <w:t>1</w:t>
+            </w:r>
+          </w:p>
+        </w:tc>
+        <w:tc>
+          <w:tcPr>
+            <w:tcW w:w="1593" w:type="dxa"/>
+          </w:tcPr>
+          <w:p>
+            <w:r>
+              <w:t>valide</w:t>
+            </w:r>
+          </w:p>
+        </w:tc>
+        <w:tc>
+          <w:tcPr>
+            <w:tcW w:w="1448" w:type="dxa"/>
+          </w:tcPr>
+          <w:p>
+            <w:r>
+              <w:t>1</w:t>
+            </w:r>
+          </w:p>
+        </w:tc>
+        <w:tc>
+          <w:tcPr>
+            <w:tcW w:w="1585" w:type="dxa"/>
+          </w:tcPr>
+          <w:p>
+            <w:r>
+              <w:t>Les Joyaux</w:t>
+            </w:r>
+          </w:p>
+        </w:tc>
+        <w:tc>
+          <w:tcPr>
+            <w:tcW w:w="1643" w:type="dxa"/>
+          </w:tcPr>
+          <w:p>
+            <w:r>
+              <w:t>01-02-14</w:t>
+            </w:r>
+          </w:p>
+        </w:tc>
+        <w:tc>
+          <w:tcPr>
+            <w:tcW w:w="1486" w:type="dxa"/>
+          </w:tcPr>
+          <w:p>
+            <w:r>
+              <w:t>1</w:t>
+            </w:r>
+          </w:p>
+        </w:tc>
+      </w:tr>
+      <w:tr>
+        <w:tc>
+          <w:tcPr>
+            <w:tcW w:w="1593" w:type="dxa"/>
+          </w:tcPr>
+          <w:p>
+            <w:r>
+              <w:t>2</w:t>
+            </w:r>
+          </w:p>
+        </w:tc>
+        <w:tc>
+          <w:tcPr>
+            <w:tcW w:w="1593" w:type="dxa"/>
+          </w:tcPr>
+          <w:p>
+            <w:r>
+              <w:t>Valide</w:t>
+            </w:r>
+          </w:p>
+        </w:tc>
+        <w:tc>
+          <w:tcPr>
+            <w:tcW w:w="1448" w:type="dxa"/>
+          </w:tcPr>
+          <w:p>
+            <w:r>
+              <w:t>2</w:t>
+            </w:r>
+          </w:p>
+        </w:tc>
+        <w:tc>
+          <w:tcPr>
+            <w:tcW w:w="1585" w:type="dxa"/>
+          </w:tcPr>
+          <w:p>
+            <w:proofErr w:type="spellStart"/>
+            <w:r>
+              <w:t>Clipto</w:t>
+            </w:r>
+            <w:proofErr w:type="spellEnd"/>
+          </w:p>
+        </w:tc>
+        <w:tc>
+          <w:tcPr>
+            <w:tcW w:w="1643" w:type="dxa"/>
+          </w:tcPr>
+          <w:p>
+            <w:r>
+              <w:t>10-04-14</w:t>
+            </w:r>
+          </w:p>
+        </w:tc>
+        <w:tc>
+          <w:tcPr>
+            <w:tcW w:w="1486" w:type="dxa"/>
+          </w:tcPr>
+          <w:p>
+            <w:r>
+              <w:t>2</w:t>
+            </w:r>
+          </w:p>
+        </w:tc>
+      </w:tr>
+      <w:tr>
+        <w:tc>
+          <w:tcPr>
+            <w:tcW w:w="1593" w:type="dxa"/>
+          </w:tcPr>
+          <w:p>
+            <w:r>
+              <w:t>3</w:t>
+            </w:r>
+          </w:p>
+        </w:tc>
+        <w:tc>
+          <w:tcPr>
+            <w:tcW w:w="1593" w:type="dxa"/>
+          </w:tcPr>
+          <w:p>
+            <w:r>
+              <w:t>Valide</w:t>
+            </w:r>
+          </w:p>
+        </w:tc>
+        <w:tc>
+          <w:tcPr>
+            <w:tcW w:w="1448" w:type="dxa"/>
+          </w:tcPr>
+          <w:p>
+            <w:r>
+              <w:t>3</w:t>
+            </w:r>
+          </w:p>
+        </w:tc>
+        <w:tc>
+          <w:tcPr>
+            <w:tcW w:w="1585" w:type="dxa"/>
+          </w:tcPr>
+          <w:p>
+            <w:proofErr w:type="spellStart"/>
+            <w:r>
+              <w:t>Ilimage</w:t>
+            </w:r>
+            <w:proofErr w:type="spellEnd"/>
+          </w:p>
+        </w:tc>
+        <w:tc>
+          <w:tcPr>
+            <w:tcW w:w="1643" w:type="dxa"/>
+          </w:tcPr>
+          <w:p>
+            <w:r>
+              <w:t>25-06-14</w:t>
+            </w:r>
+          </w:p>
+        </w:tc>
+        <w:tc>
+          <w:tcPr>
+            <w:tcW w:w="1486" w:type="dxa"/>
+          </w:tcPr>
+          <w:p>
+            <w:r>
+              <w:t>3</w:t>
+            </w:r>
+          </w:p>
+        </w:tc>
+      </w:tr>
+      <w:tr>
+        <w:tc>
+          <w:tcPr>
+            <w:tcW w:w="1593" w:type="dxa"/>
+          </w:tcPr>
+          <w:p>
+            <w:r>
+              <w:t>4</w:t>
+            </w:r>
+          </w:p>
+        </w:tc>
+        <w:tc>
+          <w:tcPr>
+            <w:tcW w:w="1593" w:type="dxa"/>
+          </w:tcPr>
+          <w:p>
+            <w:r>
+              <w:t>invalide</w:t>
+            </w:r>
+          </w:p>
+        </w:tc>
+        <w:tc>
+          <w:tcPr>
+            <w:tcW w:w="1448" w:type="dxa"/>
+          </w:tcPr>
+          <w:p>
+            <w:r>
+              <w:t>4</w:t>
+            </w:r>
+          </w:p>
+        </w:tc>
+        <w:tc>
+          <w:tcPr>
+            <w:tcW w:w="1585" w:type="dxa"/>
+          </w:tcPr>
+          <w:p>
+            <w:proofErr w:type="spellStart"/>
+            <w:r>
+              <w:t>Lourpa</w:t>
+            </w:r>
+            <w:proofErr w:type="spellEnd"/>
+          </w:p>
+        </w:tc>
+        <w:tc>
+          <w:tcPr>
+            <w:tcW w:w="1643" w:type="dxa"/>
+          </w:tcPr>
+          <w:p>
+            <w:r>
+              <w:t>05-03-15</w:t>
+            </w:r>
+          </w:p>
+        </w:tc>
+        <w:tc>
+          <w:tcPr>
+            <w:tcW w:w="1486" w:type="dxa"/>
+          </w:tcPr>
+          <w:p>
+            <w:r>
+              <w:t>1</w:t>
+            </w:r>
+          </w:p>
+        </w:tc>
+      </w:tr>
     </w:tbl>
     <w:p/>
     <w:p>
@@ -501,6 +1320,167 @@
           </w:p>
         </w:tc>
       </w:tr>
+      <w:tr>
+        <w:tc>
+          <w:tcPr>
+            <w:tcW w:w="1899" w:type="dxa"/>
+          </w:tcPr>
+          <w:p>
+            <w:r>
+              <w:t xml:space="preserve">1, 4 </w:t>
+            </w:r>
+          </w:p>
+        </w:tc>
+        <w:tc>
+          <w:tcPr>
+            <w:tcW w:w="1899" w:type="dxa"/>
+          </w:tcPr>
+          <w:p>
+            <w:r>
+              <w:t>Valide / invalide</w:t>
+            </w:r>
+          </w:p>
+        </w:tc>
+        <w:tc>
+          <w:tcPr>
+            <w:tcW w:w="1793" w:type="dxa"/>
+          </w:tcPr>
+          <w:p>
+            <w:r>
+              <w:t>1</w:t>
+            </w:r>
+          </w:p>
+        </w:tc>
+        <w:tc>
+          <w:tcPr>
+            <w:tcW w:w="1871" w:type="dxa"/>
+          </w:tcPr>
+          <w:p>
+            <w:r>
+              <w:t>Carline</w:t>
+            </w:r>
+          </w:p>
+        </w:tc>
+        <w:tc>
+          <w:tcPr>
+            <w:tcW w:w="1885" w:type="dxa"/>
+          </w:tcPr>
+          <w:p>
+            <w:r>
+              <w:t>La rochelle</w:t>
+            </w:r>
+          </w:p>
+        </w:tc>
+      </w:tr>
+      <w:tr>
+        <w:tc>
+          <w:tcPr>
+            <w:tcW w:w="1899" w:type="dxa"/>
+          </w:tcPr>
+          <w:p>
+            <w:r>
+              <w:t>2</w:t>
+            </w:r>
+          </w:p>
+        </w:tc>
+        <w:tc>
+          <w:tcPr>
+            <w:tcW w:w="1899" w:type="dxa"/>
+          </w:tcPr>
+          <w:p>
+            <w:r>
+              <w:t>valide</w:t>
+            </w:r>
+          </w:p>
+        </w:tc>
+        <w:tc>
+          <w:tcPr>
+            <w:tcW w:w="1793" w:type="dxa"/>
+          </w:tcPr>
+          <w:p>
+            <w:r>
+              <w:t>2</w:t>
+            </w:r>
+          </w:p>
+        </w:tc>
+        <w:tc>
+          <w:tcPr>
+            <w:tcW w:w="1871" w:type="dxa"/>
+          </w:tcPr>
+          <w:p>
+            <w:proofErr w:type="spellStart"/>
+            <w:r>
+              <w:t>melrane</w:t>
+            </w:r>
+            <w:proofErr w:type="spellEnd"/>
+          </w:p>
+        </w:tc>
+        <w:tc>
+          <w:tcPr>
+            <w:tcW w:w="1885" w:type="dxa"/>
+          </w:tcPr>
+          <w:p>
+            <w:r>
+              <w:t>bordeaux</w:t>
+            </w:r>
+          </w:p>
+        </w:tc>
+      </w:tr>
+      <w:tr>
+        <w:tc>
+          <w:tcPr>
+            <w:tcW w:w="1899" w:type="dxa"/>
+          </w:tcPr>
+          <w:p>
+            <w:r>
+              <w:lastRenderedPageBreak/>
+              <w:t>3</w:t>
+            </w:r>
+          </w:p>
+        </w:tc>
+        <w:tc>
+          <w:tcPr>
+            <w:tcW w:w="1899" w:type="dxa"/>
+          </w:tcPr>
+          <w:p>
+            <w:r>
+              <w:t>valide</w:t>
+            </w:r>
+          </w:p>
+        </w:tc>
+        <w:tc>
+          <w:tcPr>
+            <w:tcW w:w="1793" w:type="dxa"/>
+          </w:tcPr>
+          <w:p>
+            <w:r>
+              <w:t>3</w:t>
+            </w:r>
+          </w:p>
+        </w:tc>
+        <w:tc>
+          <w:tcPr>
+            <w:tcW w:w="1871" w:type="dxa"/>
+          </w:tcPr>
+          <w:p>
+            <w:proofErr w:type="spellStart"/>
+            <w:r>
+              <w:t>ilimage</w:t>
+            </w:r>
+            <w:proofErr w:type="spellEnd"/>
+          </w:p>
+        </w:tc>
+        <w:tc>
+          <w:tcPr>
+            <w:tcW w:w="1885" w:type="dxa"/>
+          </w:tcPr>
+          <w:p>
+            <w:r>
+              <w:t>Nantes</w:t>
+            </w:r>
+          </w:p>
+        </w:tc>
+      </w:tr>
     </w:tbl>
     <w:p/>
     <w:p>
@@ -525,14 +1505,14 @@
         <w:tblLook w:val="04A0" w:firstRow="1" w:lastRow="0" w:firstColumn="1" w:lastColumn="0" w:noHBand="0" w:noVBand="1"/>
       </w:tblPr>
       <w:tblGrid>
-        <w:gridCol w:w="1195"/>
-        <w:gridCol w:w="1195"/>
-        <w:gridCol w:w="1031"/>
-        <w:gridCol w:w="2064"/>
-        <w:gridCol w:w="886"/>
-        <w:gridCol w:w="988"/>
-        <w:gridCol w:w="1172"/>
-        <w:gridCol w:w="939"/>
+        <w:gridCol w:w="1192"/>
+        <w:gridCol w:w="1194"/>
+        <w:gridCol w:w="1030"/>
+        <w:gridCol w:w="2076"/>
+        <w:gridCol w:w="884"/>
+        <w:gridCol w:w="986"/>
+        <w:gridCol w:w="1171"/>
+        <w:gridCol w:w="937"/>
       </w:tblGrid>
       <w:tr>
         <w:tc>
@@ -625,6 +1605,580 @@
               <w:t>Idevt</w:t>
             </w:r>
             <w:proofErr w:type="spellEnd"/>
+          </w:p>
+        </w:tc>
+      </w:tr>
+      <w:tr>
+        <w:tc>
+          <w:tcPr>
+            <w:tcW w:w="1195" w:type="dxa"/>
+          </w:tcPr>
+          <w:p>
+            <w:r>
+              <w:t>1</w:t>
+            </w:r>
+          </w:p>
+        </w:tc>
+        <w:tc>
+          <w:tcPr>
+            <w:tcW w:w="1195" w:type="dxa"/>
+          </w:tcPr>
+          <w:p>
+            <w:r>
+              <w:t>Valide</w:t>
+            </w:r>
+          </w:p>
+        </w:tc>
+        <w:tc>
+          <w:tcPr>
+            <w:tcW w:w="1031" w:type="dxa"/>
+          </w:tcPr>
+          <w:p>
+            <w:r>
+              <w:t>1</w:t>
+            </w:r>
+          </w:p>
+        </w:tc>
+        <w:tc>
+          <w:tcPr>
+            <w:tcW w:w="2064" w:type="dxa"/>
+          </w:tcPr>
+          <w:p>
+            <w:r>
+              <w:t>15ED68EP10EPD99</w:t>
+            </w:r>
+          </w:p>
+        </w:tc>
+        <w:tc>
+          <w:tcPr>
+            <w:tcW w:w="886" w:type="dxa"/>
+          </w:tcPr>
+          <w:p>
+            <w:r>
+              <w:t>1</w:t>
+            </w:r>
+          </w:p>
+        </w:tc>
+        <w:tc>
+          <w:tcPr>
+            <w:tcW w:w="988" w:type="dxa"/>
+          </w:tcPr>
+          <w:p>
+            <w:r>
+              <w:t>1</w:t>
+            </w:r>
+          </w:p>
+        </w:tc>
+        <w:tc>
+          <w:tcPr>
+            <w:tcW w:w="1172" w:type="dxa"/>
+          </w:tcPr>
+          <w:p>
+            <w:r>
+              <w:t>1</w:t>
+            </w:r>
+          </w:p>
+        </w:tc>
+        <w:tc>
+          <w:tcPr>
+            <w:tcW w:w="939" w:type="dxa"/>
+          </w:tcPr>
+          <w:p>
+            <w:r>
+              <w:t>1</w:t>
+            </w:r>
+          </w:p>
+        </w:tc>
+      </w:tr>
+      <w:tr>
+        <w:tc>
+          <w:tcPr>
+            <w:tcW w:w="1195" w:type="dxa"/>
+          </w:tcPr>
+          <w:p>
+            <w:r>
+              <w:t>1</w:t>
+            </w:r>
+          </w:p>
+        </w:tc>
+        <w:tc>
+          <w:tcPr>
+            <w:tcW w:w="1195" w:type="dxa"/>
+          </w:tcPr>
+          <w:p>
+            <w:r>
+              <w:t>Valide</w:t>
+            </w:r>
+          </w:p>
+        </w:tc>
+        <w:tc>
+          <w:tcPr>
+            <w:tcW w:w="1031" w:type="dxa"/>
+          </w:tcPr>
+          <w:p>
+            <w:r>
+              <w:t>2</w:t>
+            </w:r>
+          </w:p>
+        </w:tc>
+        <w:tc>
+          <w:tcPr>
+            <w:tcW w:w="2064" w:type="dxa"/>
+          </w:tcPr>
+          <w:p>
+            <w:r>
+              <w:t>65QS82CD02POD92</w:t>
+            </w:r>
+          </w:p>
+        </w:tc>
+        <w:tc>
+          <w:tcPr>
+            <w:tcW w:w="886" w:type="dxa"/>
+          </w:tcPr>
+          <w:p>
+            <w:r>
+              <w:t>1</w:t>
+            </w:r>
+          </w:p>
+        </w:tc>
+        <w:tc>
+          <w:tcPr>
+            <w:tcW w:w="988" w:type="dxa"/>
+          </w:tcPr>
+          <w:p>
+            <w:r>
+              <w:t>2</w:t>
+            </w:r>
+          </w:p>
+        </w:tc>
+        <w:tc>
+          <w:tcPr>
+            <w:tcW w:w="1172" w:type="dxa"/>
+          </w:tcPr>
+          <w:p>
+            <w:r>
+              <w:t>1</w:t>
+            </w:r>
+          </w:p>
+        </w:tc>
+        <w:tc>
+          <w:tcPr>
+            <w:tcW w:w="939" w:type="dxa"/>
+          </w:tcPr>
+          <w:p>
+            <w:r>
+              <w:t>1</w:t>
+            </w:r>
+          </w:p>
+        </w:tc>
+      </w:tr>
+      <w:tr>
+        <w:tc>
+          <w:tcPr>
+            <w:tcW w:w="1195" w:type="dxa"/>
+          </w:tcPr>
+          <w:p>
+            <w:r>
+              <w:t>2</w:t>
+            </w:r>
+          </w:p>
+        </w:tc>
+        <w:tc>
+          <w:tcPr>
+            <w:tcW w:w="1195" w:type="dxa"/>
+          </w:tcPr>
+          <w:p>
+            <w:r>
+              <w:t>Valide</w:t>
+            </w:r>
+          </w:p>
+        </w:tc>
+        <w:tc>
+          <w:tcPr>
+            <w:tcW w:w="1031" w:type="dxa"/>
+          </w:tcPr>
+          <w:p>
+            <w:r>
+              <w:t>3</w:t>
+            </w:r>
+          </w:p>
+        </w:tc>
+        <w:tc>
+          <w:tcPr>
+            <w:tcW w:w="2064" w:type="dxa"/>
+          </w:tcPr>
+          <w:p>
+            <w:r>
+              <w:t>85PO36DM19CBD54</w:t>
+            </w:r>
+          </w:p>
+        </w:tc>
+        <w:tc>
+          <w:tcPr>
+            <w:tcW w:w="886" w:type="dxa"/>
+          </w:tcPr>
+          <w:p>
+            <w:r>
+              <w:t>1</w:t>
+            </w:r>
+          </w:p>
+        </w:tc>
+        <w:tc>
+          <w:tcPr>
+            <w:tcW w:w="988" w:type="dxa"/>
+          </w:tcPr>
+          <w:p>
+            <w:r>
+              <w:t>3</w:t>
+            </w:r>
+          </w:p>
+        </w:tc>
+        <w:tc>
+          <w:tcPr>
+            <w:tcW w:w="1172" w:type="dxa"/>
+          </w:tcPr>
+          <w:p>
+            <w:r>
+              <w:t>NULL</w:t>
+            </w:r>
+          </w:p>
+        </w:tc>
+        <w:tc>
+          <w:tcPr>
+            <w:tcW w:w="939" w:type="dxa"/>
+          </w:tcPr>
+          <w:p>
+            <w:r>
+              <w:t>2</w:t>
+            </w:r>
+          </w:p>
+        </w:tc>
+      </w:tr>
+      <w:tr>
+        <w:tc>
+          <w:tcPr>
+            <w:tcW w:w="1195" w:type="dxa"/>
+          </w:tcPr>
+          <w:p>
+            <w:r>
+              <w:t>3</w:t>
+            </w:r>
+          </w:p>
+        </w:tc>
+        <w:tc>
+          <w:tcPr>
+            <w:tcW w:w="1195" w:type="dxa"/>
+          </w:tcPr>
+          <w:p>
+            <w:r>
+              <w:t>Valide</w:t>
+            </w:r>
+          </w:p>
+        </w:tc>
+        <w:tc>
+          <w:tcPr>
+            <w:tcW w:w="1031" w:type="dxa"/>
+          </w:tcPr>
+          <w:p>
+            <w:r>
+              <w:t>4</w:t>
+            </w:r>
+          </w:p>
+        </w:tc>
+        <w:tc>
+          <w:tcPr>
+            <w:tcW w:w="2064" w:type="dxa"/>
+          </w:tcPr>
+          <w:p>
+            <w:r>
+              <w:t>65DE48IL37UDT26</w:t>
+            </w:r>
+          </w:p>
+        </w:tc>
+        <w:tc>
+          <w:tcPr>
+            <w:tcW w:w="886" w:type="dxa"/>
+          </w:tcPr>
+          <w:p>
+            <w:r>
+              <w:t>1</w:t>
+            </w:r>
+          </w:p>
+        </w:tc>
+        <w:tc>
+          <w:tcPr>
+            <w:tcW w:w="988" w:type="dxa"/>
+          </w:tcPr>
+          <w:p>
+            <w:r>
+              <w:t>4</w:t>
+            </w:r>
+          </w:p>
+        </w:tc>
+        <w:tc>
+          <w:tcPr>
+            <w:tcW w:w="1172" w:type="dxa"/>
+          </w:tcPr>
+          <w:p>
+            <w:r>
+              <w:t>NULL</w:t>
+            </w:r>
+          </w:p>
+        </w:tc>
+        <w:tc>
+          <w:tcPr>
+            <w:tcW w:w="939" w:type="dxa"/>
+          </w:tcPr>
+          <w:p>
+            <w:r>
+              <w:t>3</w:t>
+            </w:r>
+          </w:p>
+        </w:tc>
+      </w:tr>
+      <w:tr>
+        <w:tc>
+          <w:tcPr>
+            <w:tcW w:w="1195" w:type="dxa"/>
+          </w:tcPr>
+          <w:p>
+            <w:r>
+              <w:t>3</w:t>
+            </w:r>
+          </w:p>
+        </w:tc>
+        <w:tc>
+          <w:tcPr>
+            <w:tcW w:w="1195" w:type="dxa"/>
+          </w:tcPr>
+          <w:p>
+            <w:r>
+              <w:t>Valide</w:t>
+            </w:r>
+          </w:p>
+        </w:tc>
+        <w:tc>
+          <w:tcPr>
+            <w:tcW w:w="1031" w:type="dxa"/>
+          </w:tcPr>
+          <w:p>
+            <w:r>
+              <w:t>5</w:t>
+            </w:r>
+          </w:p>
+        </w:tc>
+        <w:tc>
+          <w:tcPr>
+            <w:tcW w:w="2064" w:type="dxa"/>
+          </w:tcPr>
+          <w:p>
+            <w:r>
+              <w:t>15KD86KU92EGT02</w:t>
+            </w:r>
+          </w:p>
+        </w:tc>
+        <w:tc>
+          <w:tcPr>
+            <w:tcW w:w="886" w:type="dxa"/>
+          </w:tcPr>
+          <w:p>
+            <w:r>
+              <w:t>1</w:t>
+            </w:r>
+          </w:p>
+        </w:tc>
+        <w:tc>
+          <w:tcPr>
+            <w:tcW w:w="988" w:type="dxa"/>
+          </w:tcPr>
+          <w:p>
+            <w:r>
+              <w:t>5</w:t>
+            </w:r>
+          </w:p>
+        </w:tc>
+        <w:tc>
+          <w:tcPr>
+            <w:tcW w:w="1172" w:type="dxa"/>
+          </w:tcPr>
+          <w:p>
+            <w:r>
+              <w:t>NULL</w:t>
+            </w:r>
+          </w:p>
+        </w:tc>
+        <w:tc>
+          <w:tcPr>
+            <w:tcW w:w="939" w:type="dxa"/>
+          </w:tcPr>
+          <w:p>
+            <w:r>
+              <w:t>3</w:t>
+            </w:r>
+          </w:p>
+        </w:tc>
+      </w:tr>
+      <w:tr>
+        <w:tc>
+          <w:tcPr>
+            <w:tcW w:w="1195" w:type="dxa"/>
+          </w:tcPr>
+          <w:p>
+            <w:r>
+              <w:t>4</w:t>
+            </w:r>
+          </w:p>
+        </w:tc>
+        <w:tc>
+          <w:tcPr>
+            <w:tcW w:w="1195" w:type="dxa"/>
+          </w:tcPr>
+          <w:p>
+            <w:r>
+              <w:t>Invalide</w:t>
+            </w:r>
+          </w:p>
+        </w:tc>
+        <w:tc>
+          <w:tcPr>
+            <w:tcW w:w="1031" w:type="dxa"/>
+          </w:tcPr>
+          <w:p>
+            <w:r>
+              <w:t>6</w:t>
+            </w:r>
+          </w:p>
+        </w:tc>
+        <w:tc>
+          <w:tcPr>
+            <w:tcW w:w="2064" w:type="dxa"/>
+          </w:tcPr>
+          <w:p>
+            <w:r>
+              <w:t>02IH68GT40FAB14</w:t>
+            </w:r>
+          </w:p>
+        </w:tc>
+        <w:tc>
+          <w:tcPr>
+            <w:tcW w:w="886" w:type="dxa"/>
+          </w:tcPr>
+          <w:p>
+            <w:r>
+              <w:t>2</w:t>
+            </w:r>
+          </w:p>
+        </w:tc>
+        <w:tc>
+          <w:tcPr>
+            <w:tcW w:w="988" w:type="dxa"/>
+          </w:tcPr>
+          <w:p>
+            <w:r>
+              <w:t>1</w:t>
+            </w:r>
+          </w:p>
+        </w:tc>
+        <w:tc>
+          <w:tcPr>
+            <w:tcW w:w="1172" w:type="dxa"/>
+          </w:tcPr>
+          <w:p>
+            <w:r>
+              <w:t>1</w:t>
+            </w:r>
+          </w:p>
+        </w:tc>
+        <w:tc>
+          <w:tcPr>
+            <w:tcW w:w="939" w:type="dxa"/>
+          </w:tcPr>
+          <w:p>
+            <w:r>
+              <w:t>4</w:t>
+            </w:r>
+          </w:p>
+        </w:tc>
+      </w:tr>
+      <w:tr>
+        <w:tc>
+          <w:tcPr>
+            <w:tcW w:w="1195" w:type="dxa"/>
+          </w:tcPr>
+          <w:p>
+            <w:r>
+              <w:t>5</w:t>
+            </w:r>
+          </w:p>
+        </w:tc>
+        <w:tc>
+          <w:tcPr>
+            <w:tcW w:w="1195" w:type="dxa"/>
+          </w:tcPr>
+          <w:p>
+            <w:r>
+              <w:t>invalide</w:t>
+            </w:r>
+          </w:p>
+        </w:tc>
+        <w:tc>
+          <w:tcPr>
+            <w:tcW w:w="1031" w:type="dxa"/>
+          </w:tcPr>
+          <w:p>
+            <w:r>
+              <w:t>7</w:t>
+            </w:r>
+          </w:p>
+        </w:tc>
+        <w:tc>
+          <w:tcPr>
+            <w:tcW w:w="2064" w:type="dxa"/>
+          </w:tcPr>
+          <w:p>
+            <w:r>
+              <w:t>70DE65MQ58DOE68</w:t>
+            </w:r>
+          </w:p>
+        </w:tc>
+        <w:tc>
+          <w:tcPr>
+            <w:tcW w:w="886" w:type="dxa"/>
+          </w:tcPr>
+          <w:p>
+            <w:r>
+              <w:t>1</w:t>
+            </w:r>
+          </w:p>
+        </w:tc>
+        <w:tc>
+          <w:tcPr>
+            <w:tcW w:w="988" w:type="dxa"/>
+          </w:tcPr>
+          <w:p>
+            <w:r>
+              <w:t>3</w:t>
+            </w:r>
+          </w:p>
+        </w:tc>
+        <w:tc>
+          <w:tcPr>
+            <w:tcW w:w="1172" w:type="dxa"/>
+          </w:tcPr>
+          <w:p>
+            <w:r>
+              <w:t>NULL</w:t>
+            </w:r>
+          </w:p>
+        </w:tc>
+        <w:tc>
+          <w:tcPr>
+            <w:tcW w:w="939" w:type="dxa"/>
+          </w:tcPr>
+          <w:p>
+            <w:r>
+              <w:t>4</w:t>
+            </w:r>
           </w:p>
         </w:tc>
       </w:tr>
@@ -716,12 +2270,63 @@
           </w:p>
         </w:tc>
       </w:tr>
+      <w:tr>
+        <w:tc>
+          <w:tcPr>
+            <w:tcW w:w="1834" w:type="dxa"/>
+          </w:tcPr>
+          <w:p>
+            <w:r>
+              <w:t>1, 4</w:t>
+            </w:r>
+          </w:p>
+        </w:tc>
+        <w:tc>
+          <w:tcPr>
+            <w:tcW w:w="1834" w:type="dxa"/>
+          </w:tcPr>
+          <w:p>
+            <w:r>
+              <w:t>Valide / invalide</w:t>
+            </w:r>
+          </w:p>
+        </w:tc>
+        <w:tc>
+          <w:tcPr>
+            <w:tcW w:w="1818" w:type="dxa"/>
+          </w:tcPr>
+          <w:p>
+            <w:r>
+              <w:t>1</w:t>
+            </w:r>
+          </w:p>
+        </w:tc>
+        <w:tc>
+          <w:tcPr>
+            <w:tcW w:w="1937" w:type="dxa"/>
+          </w:tcPr>
+          <w:p>
+            <w:proofErr w:type="spellStart"/>
+            <w:r>
+              <w:t>LeMoinsCher</w:t>
+            </w:r>
+            <w:proofErr w:type="spellEnd"/>
+          </w:p>
+        </w:tc>
+        <w:tc>
+          <w:tcPr>
+            <w:tcW w:w="1978" w:type="dxa"/>
+          </w:tcPr>
+          <w:p>
+            <w:r>
+              <w:t>www.lmc.com</w:t>
+            </w:r>
+          </w:p>
+        </w:tc>
+      </w:tr>
     </w:tbl>
     <w:p/>
-    <w:p>
-      <w:bookmarkStart w:id="0" w:name="_GoBack"/>
-      <w:bookmarkEnd w:id="0"/>
-    </w:p>
+    <w:p/>
     <w:sectPr>
       <w:pgSz w:w="11906" w:h="16838"/>
       <w:pgMar w:top="1417" w:right="1417" w:bottom="1417" w:left="1417" w:header="708" w:footer="708" w:gutter="0"/>

</xml_diff>